<commit_message>
Entregada primera entrega al comite seminario II. Varios libros descargados, definicion de aplicacion
</commit_message>
<xml_diff>
--- a/Actividades y Recursos.docx
+++ b/Actividades y Recursos.docx
@@ -13,6 +13,8 @@
           <w:szCs w:val="24"/>
         </w:rPr>
       </w:pPr>
+      <w:bookmarkStart w:id="0" w:name="_GoBack"/>
+      <w:bookmarkEnd w:id="0"/>
       <w:r>
         <w:rPr>
           <w:rFonts w:ascii="Arial" w:hAnsi="Arial" w:cs="Arial"/>
@@ -537,117 +539,19 @@
         <w:tc>
           <w:tcPr>
             <w:tcW w:w="2111" w:type="dxa"/>
+            <w:vMerge/>
             <w:vAlign w:val="center"/>
           </w:tcPr>
           <w:p>
             <w:pPr>
-              <w:jc w:val="both"/>
-              <w:rPr>
-                <w:rFonts w:ascii="Arial" w:hAnsi="Arial" w:cs="Arial"/>
-                <w:sz w:val="24"/>
-                <w:szCs w:val="24"/>
-              </w:rPr>
-            </w:pPr>
-            <w:r>
-              <w:rPr>
-                <w:rFonts w:ascii="Arial" w:hAnsi="Arial" w:cs="Arial"/>
-                <w:sz w:val="24"/>
-                <w:szCs w:val="24"/>
-              </w:rPr>
-              <w:t>Fase II: Ciclo Iterativo o Sprint Cycle</w:t>
-            </w:r>
-          </w:p>
-          <w:p>
-            <w:pPr>
-              <w:pStyle w:val="Prrafodelista"/>
-              <w:numPr>
-                <w:ilvl w:val="0"/>
-                <w:numId w:val="1"/>
-              </w:numPr>
-              <w:jc w:val="both"/>
-              <w:rPr>
-                <w:rFonts w:ascii="Arial" w:hAnsi="Arial" w:cs="Arial"/>
-                <w:sz w:val="24"/>
-                <w:szCs w:val="24"/>
-              </w:rPr>
-            </w:pPr>
-            <w:r>
-              <w:rPr>
-                <w:rFonts w:ascii="Arial" w:hAnsi="Arial" w:cs="Arial"/>
-                <w:sz w:val="24"/>
-                <w:szCs w:val="24"/>
-              </w:rPr>
-              <w:t>Evaluación</w:t>
-            </w:r>
-          </w:p>
-          <w:p>
-            <w:pPr>
-              <w:pStyle w:val="Prrafodelista"/>
-              <w:numPr>
-                <w:ilvl w:val="0"/>
-                <w:numId w:val="1"/>
-              </w:numPr>
-              <w:jc w:val="both"/>
-              <w:rPr>
-                <w:rFonts w:ascii="Arial" w:hAnsi="Arial" w:cs="Arial"/>
-                <w:sz w:val="24"/>
-                <w:szCs w:val="24"/>
-              </w:rPr>
-            </w:pPr>
-            <w:r>
-              <w:rPr>
-                <w:rFonts w:ascii="Arial" w:hAnsi="Arial" w:cs="Arial"/>
-                <w:sz w:val="24"/>
-                <w:szCs w:val="24"/>
-              </w:rPr>
-              <w:t>Selección</w:t>
-            </w:r>
-          </w:p>
-          <w:p>
-            <w:pPr>
-              <w:pStyle w:val="Prrafodelista"/>
-              <w:numPr>
-                <w:ilvl w:val="0"/>
-                <w:numId w:val="1"/>
-              </w:numPr>
-              <w:jc w:val="both"/>
-              <w:rPr>
-                <w:rFonts w:ascii="Arial" w:hAnsi="Arial" w:cs="Arial"/>
-                <w:sz w:val="24"/>
-                <w:szCs w:val="24"/>
-              </w:rPr>
-            </w:pPr>
-            <w:r>
-              <w:rPr>
-                <w:rFonts w:ascii="Arial" w:hAnsi="Arial" w:cs="Arial"/>
-                <w:sz w:val="24"/>
-                <w:szCs w:val="24"/>
-              </w:rPr>
-              <w:t>Desarrollo</w:t>
-            </w:r>
-          </w:p>
-          <w:p>
-            <w:pPr>
-              <w:pStyle w:val="Prrafodelista"/>
-              <w:numPr>
-                <w:ilvl w:val="0"/>
-                <w:numId w:val="1"/>
-              </w:numPr>
-              <w:jc w:val="both"/>
-              <w:rPr>
-                <w:rFonts w:ascii="Arial" w:hAnsi="Arial" w:cs="Arial"/>
-                <w:sz w:val="24"/>
-                <w:szCs w:val="24"/>
-              </w:rPr>
-            </w:pPr>
-            <w:r>
-              <w:rPr>
-                <w:rFonts w:ascii="Arial" w:hAnsi="Arial" w:cs="Arial"/>
-                <w:sz w:val="24"/>
-                <w:szCs w:val="24"/>
-              </w:rPr>
-              <w:t>Revisión</w:t>
-            </w:r>
+              <w:ind w:left="360"/>
+              <w:jc w:val="both"/>
+              <w:rPr>
+                <w:rFonts w:ascii="Arial" w:hAnsi="Arial" w:cs="Arial"/>
+                <w:sz w:val="24"/>
+                <w:szCs w:val="24"/>
+              </w:rPr>
+            </w:pPr>
           </w:p>
         </w:tc>
         <w:tc>
@@ -677,7 +581,7 @@
                 <w:sz w:val="24"/>
                 <w:szCs w:val="24"/>
               </w:rPr>
-              <w:t>Reunir informacion referentes a las diferentes arquitecturas de software e interfaces</w:t>
+              <w:t>Explorar las diferentes interfaces gráficas disponibles</w:t>
             </w:r>
           </w:p>
           <w:p>
@@ -702,15 +606,21 @@
                 <w:sz w:val="24"/>
                 <w:szCs w:val="24"/>
               </w:rPr>
-              <w:t>Elaborar un prototipo de la arquitectura del software</w:t>
-            </w:r>
-          </w:p>
+              <w:t>Prototipar interfaces gráficas</w:t>
+            </w:r>
+          </w:p>
+        </w:tc>
+        <w:tc>
+          <w:tcPr>
+            <w:tcW w:w="2054" w:type="dxa"/>
+            <w:vAlign w:val="center"/>
+          </w:tcPr>
           <w:p>
             <w:pPr>
               <w:pStyle w:val="Prrafodelista"/>
               <w:numPr>
                 <w:ilvl w:val="0"/>
-                <w:numId w:val="1"/>
+                <w:numId w:val="5"/>
               </w:numPr>
               <w:ind w:left="170" w:hanging="170"/>
               <w:jc w:val="both"/>
@@ -727,21 +637,15 @@
                 <w:sz w:val="24"/>
                 <w:szCs w:val="24"/>
               </w:rPr>
-              <w:t>Realizar borrador de interfaz de usuario</w:t>
-            </w:r>
-          </w:p>
-        </w:tc>
-        <w:tc>
-          <w:tcPr>
-            <w:tcW w:w="2054" w:type="dxa"/>
-            <w:vAlign w:val="center"/>
-          </w:tcPr>
+              <w:t>Documentación referente a las diferentes tecnologías a utilizar</w:t>
+            </w:r>
+          </w:p>
           <w:p>
             <w:pPr>
               <w:pStyle w:val="Prrafodelista"/>
               <w:numPr>
                 <w:ilvl w:val="0"/>
-                <w:numId w:val="1"/>
+                <w:numId w:val="5"/>
               </w:numPr>
               <w:ind w:left="170" w:hanging="170"/>
               <w:jc w:val="both"/>
@@ -758,7 +662,7 @@
                 <w:sz w:val="24"/>
                 <w:szCs w:val="24"/>
               </w:rPr>
-              <w:t>Bibliografía</w:t>
+              <w:t>Lenguajes de programación: JavaScript</w:t>
             </w:r>
           </w:p>
           <w:p>
@@ -766,7 +670,7 @@
               <w:pStyle w:val="Prrafodelista"/>
               <w:numPr>
                 <w:ilvl w:val="0"/>
-                <w:numId w:val="1"/>
+                <w:numId w:val="5"/>
               </w:numPr>
               <w:ind w:left="170" w:hanging="170"/>
               <w:jc w:val="both"/>
@@ -775,15 +679,26 @@
                 <w:b/>
                 <w:sz w:val="24"/>
                 <w:szCs w:val="24"/>
-              </w:rPr>
-            </w:pPr>
-            <w:r>
-              <w:rPr>
-                <w:rFonts w:ascii="Arial" w:hAnsi="Arial" w:cs="Arial"/>
-                <w:sz w:val="24"/>
-                <w:szCs w:val="24"/>
-              </w:rPr>
-              <w:t>Documentación referente a las diferentes tecnologías a utilizar</w:t>
+                <w:lang w:val="en-US"/>
+              </w:rPr>
+            </w:pPr>
+            <w:r>
+              <w:rPr>
+                <w:rFonts w:ascii="Arial" w:hAnsi="Arial" w:cs="Arial"/>
+                <w:sz w:val="24"/>
+                <w:szCs w:val="24"/>
+                <w:lang w:val="en-US"/>
+              </w:rPr>
+              <w:t>Frameworks: Bootstrap</w:t>
+            </w:r>
+            <w:r>
+              <w:rPr>
+                <w:rFonts w:ascii="Arial" w:hAnsi="Arial" w:cs="Arial"/>
+                <w:sz w:val="24"/>
+                <w:szCs w:val="24"/>
+                <w:lang w:val="en-US"/>
+              </w:rPr>
+              <w:t xml:space="preserve"> y React</w:t>
             </w:r>
           </w:p>
           <w:p>
@@ -791,77 +706,14 @@
               <w:pStyle w:val="Prrafodelista"/>
               <w:numPr>
                 <w:ilvl w:val="0"/>
-                <w:numId w:val="1"/>
+                <w:numId w:val="5"/>
               </w:numPr>
               <w:ind w:left="170" w:hanging="170"/>
               <w:jc w:val="both"/>
               <w:rPr>
                 <w:rFonts w:ascii="Arial" w:hAnsi="Arial" w:cs="Arial"/>
-                <w:b/>
-                <w:sz w:val="24"/>
-                <w:szCs w:val="24"/>
-              </w:rPr>
-            </w:pPr>
-            <w:r>
-              <w:rPr>
-                <w:rFonts w:ascii="Arial" w:hAnsi="Arial" w:cs="Arial"/>
-                <w:sz w:val="24"/>
-                <w:szCs w:val="24"/>
-              </w:rPr>
-              <w:t>Lenguajes de programación: Python y JavaScript</w:t>
-            </w:r>
-          </w:p>
-          <w:p>
-            <w:pPr>
-              <w:pStyle w:val="Prrafodelista"/>
-              <w:numPr>
-                <w:ilvl w:val="0"/>
-                <w:numId w:val="1"/>
-              </w:numPr>
-              <w:ind w:left="170" w:hanging="170"/>
-              <w:jc w:val="both"/>
-              <w:rPr>
-                <w:rFonts w:ascii="Arial" w:hAnsi="Arial" w:cs="Arial"/>
-                <w:b/>
-                <w:sz w:val="24"/>
-                <w:szCs w:val="24"/>
-                <w:lang w:val="en-US"/>
-              </w:rPr>
-            </w:pPr>
-            <w:r>
-              <w:rPr>
-                <w:rFonts w:ascii="Arial" w:hAnsi="Arial" w:cs="Arial"/>
-                <w:sz w:val="24"/>
-                <w:szCs w:val="24"/>
-                <w:lang w:val="en-US"/>
-              </w:rPr>
-              <w:t>Frameworks: Bootstrap, Django, React y</w:t>
-            </w:r>
-            <w:r>
-              <w:rPr>
-                <w:rFonts w:ascii="Arial" w:hAnsi="Arial" w:cs="Arial"/>
-                <w:sz w:val="24"/>
-                <w:szCs w:val="24"/>
-                <w:lang w:val="en-US"/>
-              </w:rPr>
-              <w:t xml:space="preserve"> React-Native</w:t>
-            </w:r>
-          </w:p>
-          <w:p>
-            <w:pPr>
-              <w:pStyle w:val="Prrafodelista"/>
-              <w:numPr>
-                <w:ilvl w:val="0"/>
-                <w:numId w:val="1"/>
-              </w:numPr>
-              <w:ind w:left="170" w:hanging="170"/>
-              <w:jc w:val="both"/>
-              <w:rPr>
-                <w:rFonts w:ascii="Arial" w:hAnsi="Arial" w:cs="Arial"/>
-                <w:b/>
-                <w:sz w:val="24"/>
-                <w:szCs w:val="24"/>
-                <w:lang w:val="en-US"/>
+                <w:sz w:val="24"/>
+                <w:szCs w:val="24"/>
               </w:rPr>
             </w:pPr>
             <w:r>
@@ -885,6 +737,8 @@
         </w:tc>
       </w:tr>
     </w:tbl>
+    <w:p/>
+    <w:p/>
     <w:p/>
     <w:p/>
     <w:p/>
@@ -928,10 +782,8 @@
           <w:sz w:val="24"/>
           <w:szCs w:val="24"/>
         </w:rPr>
-        <w:t>(Continuación</w:t>
+        <w:t xml:space="preserve"> </w:t>
       </w:r>
-      <w:bookmarkStart w:id="0" w:name="_GoBack"/>
-      <w:bookmarkEnd w:id="0"/>
       <w:r>
         <w:rPr>
           <w:rFonts w:ascii="Arial" w:hAnsi="Arial" w:cs="Arial"/>
@@ -939,13 +791,13 @@
           <w:sz w:val="24"/>
           <w:szCs w:val="24"/>
         </w:rPr>
-        <w:t>)</w:t>
+        <w:t>(Continuación)</w:t>
       </w:r>
     </w:p>
     <w:tbl>
       <w:tblPr>
         <w:tblStyle w:val="Tablaconcuadrcula"/>
-        <w:tblpPr w:leftFromText="141" w:rightFromText="141" w:vertAnchor="page" w:horzAnchor="margin" w:tblpY="2345"/>
+        <w:tblpPr w:leftFromText="141" w:rightFromText="141" w:vertAnchor="page" w:horzAnchor="margin" w:tblpY="2416"/>
         <w:tblW w:w="0" w:type="auto"/>
         <w:tblLook w:val="04A0" w:firstRow="1" w:lastRow="0" w:firstColumn="1" w:lastColumn="0" w:noHBand="0" w:noVBand="1"/>
       </w:tblPr>
@@ -1091,6 +943,336 @@
                 <w:szCs w:val="24"/>
               </w:rPr>
               <w:t>Recursos</w:t>
+            </w:r>
+          </w:p>
+        </w:tc>
+      </w:tr>
+      <w:tr>
+        <w:tc>
+          <w:tcPr>
+            <w:tcW w:w="2055" w:type="dxa"/>
+            <w:vAlign w:val="center"/>
+          </w:tcPr>
+          <w:p>
+            <w:pPr>
+              <w:jc w:val="both"/>
+              <w:rPr>
+                <w:rFonts w:ascii="Arial" w:hAnsi="Arial" w:cs="Arial"/>
+                <w:sz w:val="24"/>
+                <w:szCs w:val="24"/>
+              </w:rPr>
+            </w:pPr>
+            <w:r>
+              <w:rPr>
+                <w:rFonts w:ascii="Arial" w:hAnsi="Arial" w:cs="Arial"/>
+                <w:sz w:val="24"/>
+                <w:szCs w:val="24"/>
+              </w:rPr>
+              <w:t>Construir el prototipo de la Aplicación Web Responsiva con base al diseño.</w:t>
+            </w:r>
+          </w:p>
+        </w:tc>
+        <w:tc>
+          <w:tcPr>
+            <w:tcW w:w="2111" w:type="dxa"/>
+            <w:vAlign w:val="center"/>
+          </w:tcPr>
+          <w:p>
+            <w:pPr>
+              <w:jc w:val="both"/>
+              <w:rPr>
+                <w:rFonts w:ascii="Arial" w:hAnsi="Arial" w:cs="Arial"/>
+                <w:sz w:val="24"/>
+                <w:szCs w:val="24"/>
+              </w:rPr>
+            </w:pPr>
+            <w:r>
+              <w:rPr>
+                <w:rFonts w:ascii="Arial" w:hAnsi="Arial" w:cs="Arial"/>
+                <w:sz w:val="24"/>
+                <w:szCs w:val="24"/>
+              </w:rPr>
+              <w:t>Fase II: Ciclo Iterativo o Sprint Cycle</w:t>
+            </w:r>
+          </w:p>
+          <w:p>
+            <w:pPr>
+              <w:pStyle w:val="Prrafodelista"/>
+              <w:numPr>
+                <w:ilvl w:val="0"/>
+                <w:numId w:val="1"/>
+              </w:numPr>
+              <w:ind w:left="170" w:hanging="170"/>
+              <w:jc w:val="both"/>
+              <w:rPr>
+                <w:rFonts w:ascii="Arial" w:hAnsi="Arial" w:cs="Arial"/>
+                <w:sz w:val="24"/>
+                <w:szCs w:val="24"/>
+              </w:rPr>
+            </w:pPr>
+            <w:r>
+              <w:rPr>
+                <w:rFonts w:ascii="Arial" w:hAnsi="Arial" w:cs="Arial"/>
+                <w:sz w:val="24"/>
+                <w:szCs w:val="24"/>
+              </w:rPr>
+              <w:t>Evaluación</w:t>
+            </w:r>
+          </w:p>
+          <w:p>
+            <w:pPr>
+              <w:pStyle w:val="Prrafodelista"/>
+              <w:numPr>
+                <w:ilvl w:val="0"/>
+                <w:numId w:val="1"/>
+              </w:numPr>
+              <w:ind w:left="170" w:hanging="170"/>
+              <w:jc w:val="both"/>
+              <w:rPr>
+                <w:rFonts w:ascii="Arial" w:hAnsi="Arial" w:cs="Arial"/>
+                <w:sz w:val="24"/>
+                <w:szCs w:val="24"/>
+              </w:rPr>
+            </w:pPr>
+            <w:r>
+              <w:rPr>
+                <w:rFonts w:ascii="Arial" w:hAnsi="Arial" w:cs="Arial"/>
+                <w:sz w:val="24"/>
+                <w:szCs w:val="24"/>
+              </w:rPr>
+              <w:t>Selección</w:t>
+            </w:r>
+          </w:p>
+          <w:p>
+            <w:pPr>
+              <w:pStyle w:val="Prrafodelista"/>
+              <w:numPr>
+                <w:ilvl w:val="0"/>
+                <w:numId w:val="1"/>
+              </w:numPr>
+              <w:ind w:left="170" w:hanging="170"/>
+              <w:jc w:val="both"/>
+              <w:rPr>
+                <w:rFonts w:ascii="Arial" w:hAnsi="Arial" w:cs="Arial"/>
+                <w:sz w:val="24"/>
+                <w:szCs w:val="24"/>
+              </w:rPr>
+            </w:pPr>
+            <w:r>
+              <w:rPr>
+                <w:rFonts w:ascii="Arial" w:hAnsi="Arial" w:cs="Arial"/>
+                <w:sz w:val="24"/>
+                <w:szCs w:val="24"/>
+              </w:rPr>
+              <w:t>Desarrollo</w:t>
+            </w:r>
+          </w:p>
+          <w:p>
+            <w:pPr>
+              <w:pStyle w:val="Prrafodelista"/>
+              <w:numPr>
+                <w:ilvl w:val="0"/>
+                <w:numId w:val="1"/>
+              </w:numPr>
+              <w:ind w:left="170" w:hanging="170"/>
+              <w:jc w:val="both"/>
+              <w:rPr>
+                <w:rFonts w:ascii="Arial" w:hAnsi="Arial" w:cs="Arial"/>
+                <w:sz w:val="24"/>
+                <w:szCs w:val="24"/>
+              </w:rPr>
+            </w:pPr>
+            <w:r>
+              <w:rPr>
+                <w:rFonts w:ascii="Arial" w:hAnsi="Arial" w:cs="Arial"/>
+                <w:sz w:val="24"/>
+                <w:szCs w:val="24"/>
+              </w:rPr>
+              <w:t>Revisión</w:t>
+            </w:r>
+          </w:p>
+        </w:tc>
+        <w:tc>
+          <w:tcPr>
+            <w:tcW w:w="2041" w:type="dxa"/>
+            <w:vAlign w:val="center"/>
+          </w:tcPr>
+          <w:p>
+            <w:pPr>
+              <w:pStyle w:val="Prrafodelista"/>
+              <w:numPr>
+                <w:ilvl w:val="0"/>
+                <w:numId w:val="1"/>
+              </w:numPr>
+              <w:ind w:left="170" w:hanging="170"/>
+              <w:jc w:val="both"/>
+              <w:rPr>
+                <w:rFonts w:ascii="Arial" w:hAnsi="Arial" w:cs="Arial"/>
+                <w:b/>
+                <w:sz w:val="24"/>
+                <w:szCs w:val="24"/>
+              </w:rPr>
+            </w:pPr>
+            <w:r>
+              <w:rPr>
+                <w:rFonts w:ascii="Arial" w:hAnsi="Arial" w:cs="Arial"/>
+                <w:sz w:val="24"/>
+                <w:szCs w:val="24"/>
+              </w:rPr>
+              <w:t>Reunir información referente a las diferentes arquitecturas de software e interfaces</w:t>
+            </w:r>
+          </w:p>
+          <w:p>
+            <w:pPr>
+              <w:pStyle w:val="Prrafodelista"/>
+              <w:numPr>
+                <w:ilvl w:val="0"/>
+                <w:numId w:val="1"/>
+              </w:numPr>
+              <w:ind w:left="170" w:hanging="170"/>
+              <w:jc w:val="both"/>
+              <w:rPr>
+                <w:rFonts w:ascii="Arial" w:hAnsi="Arial" w:cs="Arial"/>
+                <w:b/>
+                <w:sz w:val="24"/>
+                <w:szCs w:val="24"/>
+              </w:rPr>
+            </w:pPr>
+            <w:r>
+              <w:rPr>
+                <w:rFonts w:ascii="Arial" w:hAnsi="Arial" w:cs="Arial"/>
+                <w:sz w:val="24"/>
+                <w:szCs w:val="24"/>
+              </w:rPr>
+              <w:t>Elaborar un prototipo de la arquitectura del software</w:t>
+            </w:r>
+          </w:p>
+          <w:p>
+            <w:pPr>
+              <w:pStyle w:val="Prrafodelista"/>
+              <w:ind w:left="170"/>
+              <w:jc w:val="both"/>
+              <w:rPr>
+                <w:rFonts w:ascii="Arial" w:hAnsi="Arial" w:cs="Arial"/>
+                <w:sz w:val="24"/>
+                <w:szCs w:val="24"/>
+              </w:rPr>
+            </w:pPr>
+          </w:p>
+        </w:tc>
+        <w:tc>
+          <w:tcPr>
+            <w:tcW w:w="2054" w:type="dxa"/>
+            <w:vAlign w:val="center"/>
+          </w:tcPr>
+          <w:p>
+            <w:pPr>
+              <w:pStyle w:val="Prrafodelista"/>
+              <w:numPr>
+                <w:ilvl w:val="0"/>
+                <w:numId w:val="5"/>
+              </w:numPr>
+              <w:ind w:left="170" w:hanging="170"/>
+              <w:jc w:val="both"/>
+              <w:rPr>
+                <w:rFonts w:ascii="Arial" w:hAnsi="Arial" w:cs="Arial"/>
+                <w:b/>
+                <w:sz w:val="24"/>
+                <w:szCs w:val="24"/>
+              </w:rPr>
+            </w:pPr>
+            <w:r>
+              <w:rPr>
+                <w:rFonts w:ascii="Arial" w:hAnsi="Arial" w:cs="Arial"/>
+                <w:sz w:val="24"/>
+                <w:szCs w:val="24"/>
+              </w:rPr>
+              <w:t>Documentación referente a las diferentes tecnologías a utilizar</w:t>
+            </w:r>
+          </w:p>
+          <w:p>
+            <w:pPr>
+              <w:pStyle w:val="Prrafodelista"/>
+              <w:numPr>
+                <w:ilvl w:val="0"/>
+                <w:numId w:val="5"/>
+              </w:numPr>
+              <w:ind w:left="170" w:hanging="170"/>
+              <w:jc w:val="both"/>
+              <w:rPr>
+                <w:rFonts w:ascii="Arial" w:hAnsi="Arial" w:cs="Arial"/>
+                <w:b/>
+                <w:sz w:val="24"/>
+                <w:szCs w:val="24"/>
+              </w:rPr>
+            </w:pPr>
+            <w:r>
+              <w:rPr>
+                <w:rFonts w:ascii="Arial" w:hAnsi="Arial" w:cs="Arial"/>
+                <w:sz w:val="24"/>
+                <w:szCs w:val="24"/>
+              </w:rPr>
+              <w:t>Lenguajes de programación: Python</w:t>
+            </w:r>
+          </w:p>
+          <w:p>
+            <w:pPr>
+              <w:pStyle w:val="Prrafodelista"/>
+              <w:numPr>
+                <w:ilvl w:val="0"/>
+                <w:numId w:val="5"/>
+              </w:numPr>
+              <w:ind w:left="170" w:hanging="170"/>
+              <w:jc w:val="both"/>
+              <w:rPr>
+                <w:rFonts w:ascii="Arial" w:hAnsi="Arial" w:cs="Arial"/>
+                <w:b/>
+                <w:sz w:val="24"/>
+                <w:szCs w:val="24"/>
+                <w:lang w:val="en-US"/>
+              </w:rPr>
+            </w:pPr>
+            <w:r>
+              <w:rPr>
+                <w:rFonts w:ascii="Arial" w:hAnsi="Arial" w:cs="Arial"/>
+                <w:sz w:val="24"/>
+                <w:szCs w:val="24"/>
+                <w:lang w:val="en-US"/>
+              </w:rPr>
+              <w:t>Frameworks: Django</w:t>
+            </w:r>
+          </w:p>
+          <w:p>
+            <w:pPr>
+              <w:pStyle w:val="Prrafodelista"/>
+              <w:numPr>
+                <w:ilvl w:val="0"/>
+                <w:numId w:val="5"/>
+              </w:numPr>
+              <w:ind w:left="170" w:hanging="170"/>
+              <w:jc w:val="both"/>
+              <w:rPr>
+                <w:rFonts w:ascii="Arial" w:hAnsi="Arial" w:cs="Arial"/>
+                <w:sz w:val="24"/>
+                <w:szCs w:val="24"/>
+              </w:rPr>
+            </w:pPr>
+            <w:r>
+              <w:rPr>
+                <w:rFonts w:ascii="Arial" w:hAnsi="Arial" w:cs="Arial"/>
+                <w:sz w:val="24"/>
+                <w:szCs w:val="24"/>
+              </w:rPr>
+              <w:t>Investigaciones</w:t>
+            </w:r>
+            <w:r>
+              <w:rPr>
+                <w:rFonts w:ascii="Arial" w:hAnsi="Arial" w:cs="Arial"/>
+                <w:sz w:val="24"/>
+                <w:szCs w:val="24"/>
+                <w:lang w:val="en-US"/>
+              </w:rPr>
+              <w:t xml:space="preserve"> previas</w:t>
             </w:r>
           </w:p>
         </w:tc>

</xml_diff>